<commit_message>
added opinions on my progress so far
</commit_message>
<xml_diff>
--- a/Independent_Study_Project_-_Checkpoint_1.docx
+++ b/Independent_Study_Project_-_Checkpoint_1.docx
@@ -219,15 +219,7 @@
         </w:numPr>
       </w:pPr>
       <w:r>
-        <w:t xml:space="preserve">Give yourself a 1 to </w:t>
-      </w:r>
-      <w:proofErr w:type="gramStart"/>
-      <w:r>
-        <w:t>5 star</w:t>
-      </w:r>
-      <w:proofErr w:type="gramEnd"/>
-      <w:r>
-        <w:t xml:space="preserve"> rating</w:t>
+        <w:t>Give yourself a 1 to 5 star rating</w:t>
       </w:r>
       <w:r>
         <w:br/>
@@ -3558,23 +3550,7 @@
           <w:szCs w:val="20"/>
         </w:rPr>
         <w:br/>
-        <w:t xml:space="preserve">     </w:t>
-      </w:r>
-      <w:proofErr w:type="gramStart"/>
-      <w:r>
-        <w:rPr>
-          <w:sz w:val="20"/>
-          <w:szCs w:val="20"/>
-        </w:rPr>
-        <w:t xml:space="preserve">   (</w:t>
-      </w:r>
-      <w:proofErr w:type="gramEnd"/>
-      <w:r>
-        <w:rPr>
-          <w:sz w:val="20"/>
-          <w:szCs w:val="20"/>
-        </w:rPr>
-        <w:t>also includes use of source control)</w:t>
+        <w:t xml:space="preserve">        (also includes use of source control)</w:t>
       </w:r>
     </w:p>
     <w:p>
@@ -3703,8 +3679,6 @@
             <w:r>
               <w:t xml:space="preserve"> </w:t>
             </w:r>
-            <w:bookmarkStart w:id="0" w:name="_GoBack"/>
-            <w:bookmarkEnd w:id="0"/>
           </w:p>
         </w:tc>
       </w:tr>
@@ -5288,6 +5262,23 @@
       <w:pPr>
         <w:pStyle w:val="Body"/>
       </w:pPr>
+      <w:r>
+        <w:t xml:space="preserve">I think that I have done a lot of work towards </w:t>
+      </w:r>
+      <w:r>
+        <w:t xml:space="preserve">the goal of my </w:t>
+      </w:r>
+      <w:r>
+        <w:t xml:space="preserve">app. </w:t>
+      </w:r>
+      <w:r>
+        <w:t xml:space="preserve">I </w:t>
+      </w:r>
+      <w:r>
+        <w:t xml:space="preserve">have learned a lot about hashing algorithms and installing libraries. </w:t>
+      </w:r>
+      <w:bookmarkStart w:id="0" w:name="_GoBack"/>
+      <w:bookmarkEnd w:id="0"/>
     </w:p>
     <w:sectPr>
       <w:headerReference w:type="default" r:id="rId7"/>
@@ -5353,7 +5344,7 @@
       <w:rPr>
         <w:noProof/>
       </w:rPr>
-      <w:t>8</w:t>
+      <w:t>9</w:t>
     </w:r>
     <w:r>
       <w:fldChar w:fldCharType="end"/>
@@ -5361,14 +5352,27 @@
     <w:r>
       <w:t xml:space="preserve"> of </w:t>
     </w:r>
-    <w:fldSimple w:instr=" NUMPAGES ">
-      <w:r>
-        <w:rPr>
-          <w:noProof/>
-        </w:rPr>
-        <w:t>9</w:t>
-      </w:r>
-    </w:fldSimple>
+    <w:r>
+      <w:fldChar w:fldCharType="begin"/>
+    </w:r>
+    <w:r>
+      <w:instrText xml:space="preserve"> NUMPAGES </w:instrText>
+    </w:r>
+    <w:r>
+      <w:fldChar w:fldCharType="separate"/>
+    </w:r>
+    <w:r>
+      <w:rPr>
+        <w:noProof/>
+      </w:rPr>
+      <w:t>9</w:t>
+    </w:r>
+    <w:r>
+      <w:rPr>
+        <w:noProof/>
+      </w:rPr>
+      <w:fldChar w:fldCharType="end"/>
+    </w:r>
   </w:p>
 </w:ftr>
 </file>

</xml_diff>

<commit_message>
code now interprets the current time and secret key into the hashed array
added code to allow user input (currently commented out as playgrounds do not work well with console input)
</commit_message>
<xml_diff>
--- a/Independent_Study_Project_-_Checkpoint_1.docx
+++ b/Independent_Study_Project_-_Checkpoint_1.docx
@@ -1946,7 +1946,11 @@
               <w:right w:w="80" w:type="dxa"/>
             </w:tcMar>
           </w:tcPr>
-          <w:p/>
+          <w:p>
+            <w:r>
+              <w:t>https://github.com/rsgc-mcauliffe-e/TwoFactorAuthentication/blob/4a3d8bd7ebc5158646bdd6bd0a1cda4a4a58e92e/algorithmTests.playground/Contents.swift#L86-Lundefined</w:t>
+            </w:r>
+          </w:p>
         </w:tc>
       </w:tr>
     </w:tbl>
@@ -2161,7 +2165,6 @@
               <w:pStyle w:val="TableStyle1"/>
             </w:pPr>
             <w:r>
-              <w:lastRenderedPageBreak/>
               <w:t>Evidence:</w:t>
             </w:r>
             <w:r>
@@ -2229,7 +2232,13 @@
               <w:right w:w="80" w:type="dxa"/>
             </w:tcMar>
           </w:tcPr>
-          <w:p/>
+          <w:p>
+            <w:r>
+              <w:t>https://github.com/rsgc-mcauliffe-e/TwoFactorAuthentication/blob/4a3d8bd7ebc5158646bdd6bd0a1cda4a4a58e92e/algorithmTests.playground/Contents.swift#L63-L74</w:t>
+            </w:r>
+            <w:bookmarkStart w:id="0" w:name="_GoBack"/>
+            <w:bookmarkEnd w:id="0"/>
+          </w:p>
         </w:tc>
       </w:tr>
     </w:tbl>
@@ -5277,8 +5286,6 @@
       <w:r>
         <w:t xml:space="preserve">have learned a lot about hashing algorithms and installing libraries. </w:t>
       </w:r>
-      <w:bookmarkStart w:id="0" w:name="_GoBack"/>
-      <w:bookmarkEnd w:id="0"/>
     </w:p>
     <w:sectPr>
       <w:headerReference w:type="default" r:id="rId7"/>
@@ -5344,7 +5351,7 @@
       <w:rPr>
         <w:noProof/>
       </w:rPr>
-      <w:t>9</w:t>
+      <w:t>3</w:t>
     </w:r>
     <w:r>
       <w:fldChar w:fldCharType="end"/>
@@ -5352,27 +5359,14 @@
     <w:r>
       <w:t xml:space="preserve"> of </w:t>
     </w:r>
-    <w:r>
-      <w:fldChar w:fldCharType="begin"/>
-    </w:r>
-    <w:r>
-      <w:instrText xml:space="preserve"> NUMPAGES </w:instrText>
-    </w:r>
-    <w:r>
-      <w:fldChar w:fldCharType="separate"/>
-    </w:r>
-    <w:r>
-      <w:rPr>
-        <w:noProof/>
-      </w:rPr>
-      <w:t>9</w:t>
-    </w:r>
-    <w:r>
-      <w:rPr>
-        <w:noProof/>
-      </w:rPr>
-      <w:fldChar w:fldCharType="end"/>
-    </w:r>
+    <w:fldSimple w:instr=" NUMPAGES ">
+      <w:r>
+        <w:rPr>
+          <w:noProof/>
+        </w:rPr>
+        <w:t>9</w:t>
+      </w:r>
+    </w:fldSimple>
   </w:p>
 </w:ftr>
 </file>

</xml_diff>

<commit_message>
updated word document and removed some extra spacing at the end of the document
</commit_message>
<xml_diff>
--- a/Independent_Study_Project_-_Checkpoint_1.docx
+++ b/Independent_Study_Project_-_Checkpoint_1.docx
@@ -410,7 +410,7 @@
             </w:tcMar>
           </w:tcPr>
           <w:p>
-            <w:hyperlink r:id="rId7" w:history="1">
+            <w:hyperlink r:id="rId7" w:anchor="L26-L28" w:history="1">
               <w:r>
                 <w:rPr>
                   <w:rStyle w:val="Hyperlink"/>
@@ -449,7 +449,7 @@
             </w:tcMar>
           </w:tcPr>
           <w:p>
-            <w:hyperlink r:id="rId8" w:history="1">
+            <w:hyperlink r:id="rId8" w:anchor="L5" w:history="1">
               <w:r>
                 <w:rPr>
                   <w:rStyle w:val="Hyperlink"/>
@@ -488,7 +488,7 @@
             </w:tcMar>
           </w:tcPr>
           <w:p>
-            <w:hyperlink r:id="rId9" w:history="1">
+            <w:hyperlink r:id="rId9" w:anchor="L66-L74" w:history="1">
               <w:r>
                 <w:rPr>
                   <w:rStyle w:val="Hyperlink"/>
@@ -751,7 +751,7 @@
             </w:tcMar>
           </w:tcPr>
           <w:p>
-            <w:hyperlink r:id="rId10" w:history="1">
+            <w:hyperlink r:id="rId10" w:anchor="L45" w:history="1">
               <w:r>
                 <w:rPr>
                   <w:rStyle w:val="Hyperlink"/>
@@ -790,7 +790,7 @@
             </w:tcMar>
           </w:tcPr>
           <w:p>
-            <w:hyperlink r:id="rId11" w:history="1">
+            <w:hyperlink r:id="rId11" w:anchor="L41" w:history="1">
               <w:r>
                 <w:rPr>
                   <w:rStyle w:val="Hyperlink"/>
@@ -829,7 +829,7 @@
             </w:tcMar>
           </w:tcPr>
           <w:p>
-            <w:hyperlink r:id="rId12" w:history="1">
+            <w:hyperlink r:id="rId12" w:anchor="L46-Lundefined" w:history="1">
               <w:r>
                 <w:rPr>
                   <w:rStyle w:val="Hyperlink"/>
@@ -1436,7 +1436,7 @@
             </w:tcMar>
           </w:tcPr>
           <w:p>
-            <w:hyperlink r:id="rId13" w:history="1">
+            <w:hyperlink r:id="rId13" w:anchor="L130-L133" w:history="1">
               <w:r>
                 <w:rPr>
                   <w:rStyle w:val="Hyperlink"/>
@@ -1475,7 +1475,7 @@
             </w:tcMar>
           </w:tcPr>
           <w:p>
-            <w:hyperlink r:id="rId14" w:history="1">
+            <w:hyperlink r:id="rId14" w:anchor="L138-L141" w:history="1">
               <w:r>
                 <w:rPr>
                   <w:rStyle w:val="Hyperlink"/>
@@ -1486,8 +1486,6 @@
             <w:r>
               <w:t xml:space="preserve"> </w:t>
             </w:r>
-            <w:bookmarkStart w:id="0" w:name="_GoBack"/>
-            <w:bookmarkEnd w:id="0"/>
           </w:p>
         </w:tc>
       </w:tr>
@@ -1740,7 +1738,7 @@
             </w:tcMar>
           </w:tcPr>
           <w:p>
-            <w:hyperlink r:id="rId15" w:history="1">
+            <w:hyperlink r:id="rId15" w:anchor="L12-L13" w:history="1">
               <w:r>
                 <w:rPr>
                   <w:rStyle w:val="Hyperlink"/>
@@ -1779,7 +1777,7 @@
             </w:tcMar>
           </w:tcPr>
           <w:p>
-            <w:hyperlink r:id="rId16" w:history="1">
+            <w:hyperlink r:id="rId16" w:anchor="L33" w:history="1">
               <w:r>
                 <w:rPr>
                   <w:rStyle w:val="Hyperlink"/>
@@ -1818,7 +1816,7 @@
             </w:tcMar>
           </w:tcPr>
           <w:p>
-            <w:hyperlink r:id="rId17" w:history="1">
+            <w:hyperlink r:id="rId17" w:anchor="L57" w:history="1">
               <w:r>
                 <w:rPr>
                   <w:rStyle w:val="Hyperlink"/>
@@ -2111,7 +2109,7 @@
             </w:tcMar>
           </w:tcPr>
           <w:p>
-            <w:hyperlink r:id="rId18" w:history="1">
+            <w:hyperlink r:id="rId18" w:anchor="L18-L21" w:history="1">
               <w:r>
                 <w:rPr>
                   <w:rStyle w:val="Hyperlink"/>
@@ -2150,7 +2148,7 @@
             </w:tcMar>
           </w:tcPr>
           <w:p>
-            <w:hyperlink r:id="rId19" w:history="1">
+            <w:hyperlink r:id="rId19" w:anchor="L86-Lundefined" w:history="1">
               <w:r>
                 <w:rPr>
                   <w:rStyle w:val="Hyperlink"/>
@@ -2189,7 +2187,7 @@
             </w:tcMar>
           </w:tcPr>
           <w:p>
-            <w:hyperlink r:id="rId20" w:history="1">
+            <w:hyperlink r:id="rId20" w:anchor="L36-L43" w:history="1">
               <w:r>
                 <w:rPr>
                   <w:rStyle w:val="Hyperlink"/>
@@ -2228,7 +2226,7 @@
             </w:tcMar>
           </w:tcPr>
           <w:p>
-            <w:hyperlink r:id="rId21" w:history="1">
+            <w:hyperlink r:id="rId21" w:anchor="L182-L187" w:history="1">
               <w:r>
                 <w:rPr>
                   <w:rStyle w:val="Hyperlink"/>
@@ -2491,7 +2489,7 @@
             </w:tcMar>
           </w:tcPr>
           <w:p>
-            <w:hyperlink r:id="rId22" w:history="1">
+            <w:hyperlink r:id="rId22" w:anchor="L40-L46" w:history="1">
               <w:r>
                 <w:rPr>
                   <w:rStyle w:val="Hyperlink"/>
@@ -2530,7 +2528,7 @@
             </w:tcMar>
           </w:tcPr>
           <w:p>
-            <w:hyperlink r:id="rId23" w:history="1">
+            <w:hyperlink r:id="rId23" w:anchor="L63-L74" w:history="1">
               <w:r>
                 <w:rPr>
                   <w:rStyle w:val="Hyperlink"/>
@@ -2793,7 +2791,7 @@
             </w:tcMar>
           </w:tcPr>
           <w:p>
-            <w:hyperlink r:id="rId24" w:history="1">
+            <w:hyperlink r:id="rId24" w:anchor="L116-L122" w:history="1">
               <w:r>
                 <w:rPr>
                   <w:rStyle w:val="Hyperlink"/>
@@ -2832,7 +2830,7 @@
             </w:tcMar>
           </w:tcPr>
           <w:p>
-            <w:hyperlink r:id="rId25" w:history="1">
+            <w:hyperlink r:id="rId25" w:anchor="L112-L114" w:history="1">
               <w:r>
                 <w:rPr>
                   <w:rStyle w:val="Hyperlink"/>
@@ -2871,7 +2869,7 @@
             </w:tcMar>
           </w:tcPr>
           <w:p>
-            <w:hyperlink r:id="rId26" w:history="1">
+            <w:hyperlink r:id="rId26" w:anchor="L43-L49" w:history="1">
               <w:r>
                 <w:rPr>
                   <w:rStyle w:val="Hyperlink"/>
@@ -3144,7 +3142,7 @@
             </w:tcMar>
           </w:tcPr>
           <w:p>
-            <w:hyperlink r:id="rId27" w:history="1">
+            <w:hyperlink r:id="rId27" w:anchor="L10" w:history="1">
               <w:r>
                 <w:rPr>
                   <w:rStyle w:val="Hyperlink"/>
@@ -3183,7 +3181,7 @@
             </w:tcMar>
           </w:tcPr>
           <w:p>
-            <w:hyperlink r:id="rId28" w:history="1">
+            <w:hyperlink r:id="rId28" w:anchor="L21" w:history="1">
               <w:r>
                 <w:rPr>
                   <w:rStyle w:val="Hyperlink"/>
@@ -3222,7 +3220,7 @@
             </w:tcMar>
           </w:tcPr>
           <w:p>
-            <w:hyperlink r:id="rId29" w:history="1">
+            <w:hyperlink r:id="rId29" w:anchor="L55" w:history="1">
               <w:r>
                 <w:rPr>
                   <w:rStyle w:val="Hyperlink"/>
@@ -3797,7 +3795,73 @@
               <w:right w:w="80" w:type="dxa"/>
             </w:tcMar>
           </w:tcPr>
-          <w:p/>
+          <w:p>
+            <w:r>
+              <w:t>Apr 24th at 9:03 AM</w:t>
+            </w:r>
+          </w:p>
+        </w:tc>
+      </w:tr>
+      <w:tr>
+        <w:tblPrEx>
+          <w:shd w:val="clear" w:color="auto" w:fill="auto"/>
+        </w:tblPrEx>
+        <w:trPr>
+          <w:trHeight w:val="194"/>
+        </w:trPr>
+        <w:tc>
+          <w:tcPr>
+            <w:tcW w:w="12955" w:type="dxa"/>
+            <w:tcBorders>
+              <w:top w:val="single" w:sz="2" w:space="0" w:color="000000"/>
+              <w:left w:val="single" w:sz="2" w:space="0" w:color="000000"/>
+              <w:bottom w:val="single" w:sz="2" w:space="0" w:color="000000"/>
+              <w:right w:val="single" w:sz="2" w:space="0" w:color="000000"/>
+            </w:tcBorders>
+            <w:shd w:val="clear" w:color="auto" w:fill="EEEEEE"/>
+            <w:tcMar>
+              <w:top w:w="80" w:type="dxa"/>
+              <w:left w:w="80" w:type="dxa"/>
+              <w:bottom w:w="80" w:type="dxa"/>
+              <w:right w:w="80" w:type="dxa"/>
+            </w:tcMar>
+          </w:tcPr>
+          <w:p>
+            <w:r>
+              <w:t>Apr 24th at 2:51 PM</w:t>
+            </w:r>
+          </w:p>
+        </w:tc>
+      </w:tr>
+      <w:tr>
+        <w:tblPrEx>
+          <w:shd w:val="clear" w:color="auto" w:fill="auto"/>
+        </w:tblPrEx>
+        <w:trPr>
+          <w:trHeight w:val="95"/>
+        </w:trPr>
+        <w:tc>
+          <w:tcPr>
+            <w:tcW w:w="12955" w:type="dxa"/>
+            <w:tcBorders>
+              <w:top w:val="single" w:sz="2" w:space="0" w:color="000000"/>
+              <w:left w:val="single" w:sz="2" w:space="0" w:color="000000"/>
+              <w:bottom w:val="single" w:sz="2" w:space="0" w:color="000000"/>
+              <w:right w:val="single" w:sz="2" w:space="0" w:color="000000"/>
+            </w:tcBorders>
+            <w:shd w:val="clear" w:color="auto" w:fill="EEEEEE"/>
+            <w:tcMar>
+              <w:top w:w="80" w:type="dxa"/>
+              <w:left w:w="80" w:type="dxa"/>
+              <w:bottom w:w="80" w:type="dxa"/>
+              <w:right w:w="80" w:type="dxa"/>
+            </w:tcMar>
+          </w:tcPr>
+          <w:p>
+            <w:r>
+              <w:t>Apr 24th at 8:04 PM</w:t>
+            </w:r>
+          </w:p>
         </w:tc>
       </w:tr>
       <w:tr>
@@ -3824,7 +3888,19 @@
               <w:right w:w="80" w:type="dxa"/>
             </w:tcMar>
           </w:tcPr>
-          <w:p/>
+          <w:p>
+            <w:hyperlink r:id="rId30" w:history="1">
+              <w:r>
+                <w:rPr>
+                  <w:rStyle w:val="Hyperlink"/>
+                </w:rPr>
+                <w:t>https://github.com/rsgc-mcauliffe-e/TwoFactorAuthentication/blob/master/TwoFactorAuthentication/codeVC.swift#L65</w:t>
+              </w:r>
+            </w:hyperlink>
+            <w:r>
+              <w:t xml:space="preserve"> (correct function syntax</w:t>
+            </w:r>
+          </w:p>
         </w:tc>
       </w:tr>
     </w:tbl>
@@ -4075,8 +4151,16 @@
             </w:tcMar>
           </w:tcPr>
           <w:p>
-            <w:r>
-              <w:t>https://github.com/rsgc-mcauliffe-e/TwoFactorAuthentication/commits/master</w:t>
+            <w:hyperlink r:id="rId31" w:history="1">
+              <w:r>
+                <w:rPr>
+                  <w:rStyle w:val="Hyperlink"/>
+                </w:rPr>
+                <w:t>https://github.com/rsgc-mcauliffe-e/TwoFactorAuthentication/commits/master</w:t>
+              </w:r>
+            </w:hyperlink>
+            <w:r>
+              <w:t xml:space="preserve"> (I am using github</w:t>
             </w:r>
           </w:p>
         </w:tc>
@@ -4106,6 +4190,14 @@
             </w:tcMar>
           </w:tcPr>
           <w:p>
+            <w:hyperlink r:id="rId32" w:history="1">
+              <w:r>
+                <w:rPr>
+                  <w:rStyle w:val="Hyperlink"/>
+                </w:rPr>
+                <w:t>https://github.com/rsgc-mcauliffe-e/TwoFactorAuthentication/blob/master/TwoFactorAuthentication/codeVC.swift#L63</w:t>
+              </w:r>
+            </w:hyperlink>
             <w:r>
               <w:t xml:space="preserve"> </w:t>
             </w:r>
@@ -4315,6 +4407,7 @@
               <w:pStyle w:val="TableStyle1"/>
             </w:pPr>
             <w:r>
+              <w:lastRenderedPageBreak/>
               <w:t>Evidence:</w:t>
             </w:r>
             <w:r>
@@ -4351,7 +4444,11 @@
               <w:right w:w="80" w:type="dxa"/>
             </w:tcMar>
           </w:tcPr>
-          <w:p/>
+          <w:p>
+            <w:r>
+              <w:t>Apr 24th at 2:51 PM</w:t>
+            </w:r>
+          </w:p>
         </w:tc>
       </w:tr>
       <w:tr>
@@ -4378,7 +4475,11 @@
               <w:right w:w="80" w:type="dxa"/>
             </w:tcMar>
           </w:tcPr>
-          <w:p/>
+          <w:p>
+            <w:r>
+              <w:t>Apr 24th at 9:03 AM</w:t>
+            </w:r>
+          </w:p>
         </w:tc>
       </w:tr>
     </w:tbl>
@@ -4610,7 +4711,7 @@
           <w:shd w:val="clear" w:color="auto" w:fill="auto"/>
         </w:tblPrEx>
         <w:trPr>
-          <w:trHeight w:val="279"/>
+          <w:trHeight w:val="261"/>
         </w:trPr>
         <w:tc>
           <w:tcPr>
@@ -4629,7 +4730,14 @@
               <w:right w:w="80" w:type="dxa"/>
             </w:tcMar>
           </w:tcPr>
-          <w:p/>
+          <w:p>
+            <w:r>
+              <w:t>Apr 24th at 8:04 PM</w:t>
+            </w:r>
+            <w:r>
+              <w:t xml:space="preserve"> (traced through program to improve efficiency)</w:t>
+            </w:r>
+          </w:p>
         </w:tc>
       </w:tr>
       <w:tr>
@@ -4637,7 +4745,7 @@
           <w:shd w:val="clear" w:color="auto" w:fill="auto"/>
         </w:tblPrEx>
         <w:trPr>
-          <w:trHeight w:val="279"/>
+          <w:trHeight w:val="266"/>
         </w:trPr>
         <w:tc>
           <w:tcPr>
@@ -4656,7 +4764,17 @@
               <w:right w:w="80" w:type="dxa"/>
             </w:tcMar>
           </w:tcPr>
-          <w:p/>
+          <w:p>
+            <w:r>
+              <w:t>Apr 1st at 6:38 PM</w:t>
+            </w:r>
+            <w:r>
+              <w:t xml:space="preserve"> (playground pictured prints data at different intervals to determine </w:t>
+            </w:r>
+            <w:r>
+              <w:t>how data is processed)</w:t>
+            </w:r>
+          </w:p>
         </w:tc>
       </w:tr>
     </w:tbl>
@@ -4907,7 +5025,11 @@
               <w:right w:w="80" w:type="dxa"/>
             </w:tcMar>
           </w:tcPr>
-          <w:p/>
+          <w:p>
+            <w:r>
+              <w:t>The time changes every 30 seconds, which changes the input</w:t>
+            </w:r>
+          </w:p>
         </w:tc>
       </w:tr>
       <w:tr>
@@ -4934,7 +5056,11 @@
               <w:right w:w="80" w:type="dxa"/>
             </w:tcMar>
           </w:tcPr>
-          <w:p/>
+          <w:p>
+            <w:r>
+              <w:t>I have tried inputs that are not multiples of 16 and it prompts for proper input (see video)</w:t>
+            </w:r>
+          </w:p>
         </w:tc>
       </w:tr>
     </w:tbl>
@@ -5099,7 +5225,6 @@
         </w:rPr>
       </w:pPr>
       <w:r>
-        <w:lastRenderedPageBreak/>
         <w:t>B1. Problem-solving Strategies</w:t>
       </w:r>
       <w:r>
@@ -5235,7 +5360,14 @@
               <w:right w:w="80" w:type="dxa"/>
             </w:tcMar>
           </w:tcPr>
-          <w:p/>
+          <w:p>
+            <w:r>
+              <w:t>Apr 1st at 6:38 PM</w:t>
+            </w:r>
+            <w:r>
+              <w:t xml:space="preserve"> (playground pictured prints data at different intervals to determine how data is processed)</w:t>
+            </w:r>
+          </w:p>
         </w:tc>
       </w:tr>
       <w:tr>
@@ -5262,7 +5394,16 @@
               <w:right w:w="80" w:type="dxa"/>
             </w:tcMar>
           </w:tcPr>
-          <w:p/>
+          <w:p>
+            <w:r>
+              <w:t xml:space="preserve">Worked out problem with Mr. Gordon </w:t>
+            </w:r>
+            <w:r>
+              <w:t>before school</w:t>
+            </w:r>
+            <w:bookmarkStart w:id="0" w:name="_GoBack"/>
+            <w:bookmarkEnd w:id="0"/>
+          </w:p>
         </w:tc>
       </w:tr>
     </w:tbl>
@@ -5504,7 +5645,20 @@
               <w:right w:w="80" w:type="dxa"/>
             </w:tcMar>
           </w:tcPr>
-          <w:p/>
+          <w:p>
+            <w:r>
+              <w:t>Apr 28th at 1:42 PM</w:t>
+            </w:r>
+            <w:r>
+              <w:t xml:space="preserve"> - </w:t>
+            </w:r>
+            <w:r>
+              <w:t>May 1st at 10:01 PM</w:t>
+            </w:r>
+            <w:r>
+              <w:t xml:space="preserve"> fixed issue preventing operation of program</w:t>
+            </w:r>
+          </w:p>
         </w:tc>
       </w:tr>
       <w:tr>
@@ -5531,7 +5685,14 @@
               <w:right w:w="80" w:type="dxa"/>
             </w:tcMar>
           </w:tcPr>
-          <w:p/>
+          <w:p>
+            <w:r>
+              <w:t>Apr 24th at 9:03 AM</w:t>
+            </w:r>
+            <w:r>
+              <w:t xml:space="preserve"> fixed configuration of library</w:t>
+            </w:r>
+          </w:p>
         </w:tc>
       </w:tr>
     </w:tbl>
@@ -5693,6 +5854,7 @@
         <w:pStyle w:val="Body"/>
       </w:pPr>
       <w:r>
+        <w:lastRenderedPageBreak/>
         <w:t xml:space="preserve">I think that I have done a lot of work towards </w:t>
       </w:r>
       <w:r>
@@ -5709,8 +5871,8 @@
       </w:r>
     </w:p>
     <w:sectPr>
-      <w:headerReference w:type="default" r:id="rId30"/>
-      <w:footerReference w:type="default" r:id="rId31"/>
+      <w:headerReference w:type="default" r:id="rId33"/>
+      <w:footerReference w:type="default" r:id="rId34"/>
       <w:pgSz w:w="15840" w:h="12240" w:orient="landscape"/>
       <w:pgMar w:top="1440" w:right="1440" w:bottom="1440" w:left="1440" w:header="720" w:footer="864" w:gutter="0"/>
       <w:cols w:space="720"/>
@@ -5772,7 +5934,7 @@
       <w:rPr>
         <w:noProof/>
       </w:rPr>
-      <w:t>4</w:t>
+      <w:t>1</w:t>
     </w:r>
     <w:r>
       <w:fldChar w:fldCharType="end"/>
@@ -5780,27 +5942,14 @@
     <w:r>
       <w:t xml:space="preserve"> of </w:t>
     </w:r>
-    <w:r>
-      <w:fldChar w:fldCharType="begin"/>
-    </w:r>
-    <w:r>
-      <w:instrText xml:space="preserve"> NUMPAGES </w:instrText>
-    </w:r>
-    <w:r>
-      <w:fldChar w:fldCharType="separate"/>
-    </w:r>
-    <w:r>
-      <w:rPr>
-        <w:noProof/>
-      </w:rPr>
-      <w:t>11</w:t>
-    </w:r>
-    <w:r>
-      <w:rPr>
-        <w:noProof/>
-      </w:rPr>
-      <w:fldChar w:fldCharType="end"/>
-    </w:r>
+    <w:fldSimple w:instr=" NUMPAGES ">
+      <w:r>
+        <w:rPr>
+          <w:noProof/>
+        </w:rPr>
+        <w:t>12</w:t>
+      </w:r>
+    </w:fldSimple>
   </w:p>
 </w:ftr>
 </file>

</xml_diff>